<commit_message>
Updated plate simulator diagram and report chapter
</commit_message>
<xml_diff>
--- a/Docs/Relatórios/Report Chapters/Verificação da matrícula.docx
+++ b/Docs/Relatórios/Report Chapters/Verificação da matrícula.docx
@@ -106,7 +106,7 @@
                     <pic:cNvPicPr/>
                   </pic:nvPicPr>
                   <pic:blipFill>
-                    <a:blip r:embed="rId4">
+                    <a:blip r:embed="rId5">
                       <a:extLst>
                         <a:ext uri="{28A0092B-C50C-407E-A947-70E740481C1C}">
                           <a14:useLocalDpi xmlns:a14="http://schemas.microsoft.com/office/drawing/2010/main" val="0"/>
@@ -187,6 +187,9 @@
     </w:p>
     <w:p/>
     <w:p>
+      <w:pPr>
+        <w:jc w:val="both"/>
+      </w:pPr>
       <w:r>
         <w:t xml:space="preserve">Esta forma de obtenção de informação privada não será a mais correta, uma vez que não existe nenhuma preocupação quanto </w:t>
       </w:r>
@@ -194,67 +197,498 @@
         <w:t xml:space="preserve">à </w:t>
       </w:r>
       <w:r>
-        <w:t>segurança durante o processo de troca de dados entre os dois sistemas informáticos.</w:t>
+        <w:t xml:space="preserve">segurança durante o processo de troca de dados entre os dois sistemas informáticos. </w:t>
+      </w:r>
+    </w:p>
+    <w:p>
+      <w:pPr>
+        <w:jc w:val="both"/>
+      </w:pPr>
+      <w:r>
+        <w:t xml:space="preserve">O Simulador de Matrículas deverá utilizar uma entidade externa para registo de </w:t>
+      </w:r>
+      <w:r>
+        <w:t xml:space="preserve">novas entidades </w:t>
+      </w:r>
+      <w:r>
+        <w:t>que pretendam e sejam autorizada</w:t>
+      </w:r>
+      <w:r>
+        <w:t>s</w:t>
+      </w:r>
+      <w:r>
+        <w:t xml:space="preserve"> pelo simulador</w:t>
+      </w:r>
+      <w:r>
+        <w:t xml:space="preserve"> a tal informação. Através desta </w:t>
+      </w:r>
+      <w:r>
+        <w:t xml:space="preserve">arquitetura </w:t>
+      </w:r>
+      <w:r>
+        <w:t>deverá ser possível a autenticaç</w:t>
+      </w:r>
+      <w:r>
+        <w:t xml:space="preserve">ão dos sistemas </w:t>
+      </w:r>
+      <w:r>
+        <w:t xml:space="preserve">previamente registados de forma a lhes ser garantido o acesso à </w:t>
+      </w:r>
+      <w:r>
+        <w:t xml:space="preserve">informação reservada. </w:t>
+      </w:r>
+      <w:r>
+        <w:t xml:space="preserve">Por sua vez, </w:t>
+      </w:r>
+      <w:r>
+        <w:t xml:space="preserve">favorecendo a segurança do Simulador de Matrículas para acessos </w:t>
+      </w:r>
+      <w:r>
+        <w:t xml:space="preserve">indesejados de entidades maliciosas. </w:t>
+      </w:r>
+    </w:p>
+    <w:p>
+      <w:pPr>
+        <w:rPr>
+          <w:sz w:val="20"/>
+          <w:szCs w:val="20"/>
+        </w:rPr>
+      </w:pPr>
+    </w:p>
+    <w:p/>
+    <w:p/>
+    <w:p>
+      <w:pPr>
+        <w:pStyle w:val="Ttulo1"/>
+      </w:pPr>
+      <w:r>
+        <w:t xml:space="preserve">Atual </w:t>
+      </w:r>
+      <w:r>
+        <w:t xml:space="preserve">Processo </w:t>
+      </w:r>
+      <w:r>
+        <w:t>de Autorização a Recursos Privados.</w:t>
+      </w:r>
+    </w:p>
+    <w:p/>
+    <w:p>
+      <w:pPr>
+        <w:jc w:val="both"/>
+      </w:pPr>
+      <w:r>
+        <w:t xml:space="preserve">Com base na solução procurada para realizar a autorização </w:t>
+      </w:r>
+      <w:r>
+        <w:t xml:space="preserve">no </w:t>
+      </w:r>
+      <w:r>
+        <w:t xml:space="preserve">acesso a recursos privados, existe uma tecnologia de autorização que permite o acesso limitado por aplicações exteriores via HTTP. A tecnologia dá pelo nome de OAuth 2.0 e o seu foco principal é a simplicidade e promover fluxos específicos de autorização para aplicações web, desktop, entre outros. Na figura abaixo é possível verificar o fluxo de comunicação entre os diferentes participantes de forma a garantir uma correta autorização de recursos privados. </w:t>
+      </w:r>
+    </w:p>
+    <w:p>
+      <w:r>
+        <w:rPr>
+          <w:noProof/>
+        </w:rPr>
+        <w:drawing>
+          <wp:anchor distT="0" distB="0" distL="114300" distR="114300" simplePos="0" relativeHeight="251660288" behindDoc="0" locked="0" layoutInCell="1" allowOverlap="1" wp14:anchorId="2650B21C">
+            <wp:simplePos x="0" y="0"/>
+            <wp:positionH relativeFrom="margin">
+              <wp:posOffset>-635</wp:posOffset>
+            </wp:positionH>
+            <wp:positionV relativeFrom="paragraph">
+              <wp:posOffset>370033</wp:posOffset>
+            </wp:positionV>
+            <wp:extent cx="5396230" cy="3079750"/>
+            <wp:effectExtent l="0" t="0" r="1270" b="6350"/>
+            <wp:wrapTopAndBottom/>
+            <wp:docPr id="5" name="Imagem 5"/>
+            <wp:cNvGraphicFramePr>
+              <a:graphicFrameLocks xmlns:a="http://schemas.openxmlformats.org/drawingml/2006/main" noChangeAspect="1"/>
+            </wp:cNvGraphicFramePr>
+            <a:graphic xmlns:a="http://schemas.openxmlformats.org/drawingml/2006/main">
+              <a:graphicData uri="http://schemas.openxmlformats.org/drawingml/2006/picture">
+                <pic:pic xmlns:pic="http://schemas.openxmlformats.org/drawingml/2006/picture">
+                  <pic:nvPicPr>
+                    <pic:cNvPr id="1" name=""/>
+                    <pic:cNvPicPr/>
+                  </pic:nvPicPr>
+                  <pic:blipFill>
+                    <a:blip r:embed="rId6">
+                      <a:extLst>
+                        <a:ext uri="{28A0092B-C50C-407E-A947-70E740481C1C}">
+                          <a14:useLocalDpi xmlns:a14="http://schemas.microsoft.com/office/drawing/2010/main" val="0"/>
+                        </a:ext>
+                      </a:extLst>
+                    </a:blip>
+                    <a:stretch>
+                      <a:fillRect/>
+                    </a:stretch>
+                  </pic:blipFill>
+                  <pic:spPr>
+                    <a:xfrm>
+                      <a:off x="0" y="0"/>
+                      <a:ext cx="5396230" cy="3079750"/>
+                    </a:xfrm>
+                    <a:prstGeom prst="rect">
+                      <a:avLst/>
+                    </a:prstGeom>
+                  </pic:spPr>
+                </pic:pic>
+              </a:graphicData>
+            </a:graphic>
+            <wp14:sizeRelH relativeFrom="page">
+              <wp14:pctWidth>0</wp14:pctWidth>
+            </wp14:sizeRelH>
+            <wp14:sizeRelV relativeFrom="page">
+              <wp14:pctHeight>0</wp14:pctHeight>
+            </wp14:sizeRelV>
+          </wp:anchor>
+        </w:drawing>
+      </w:r>
+    </w:p>
+    <w:p/>
+    <w:p>
+      <w:r>
+        <w:tab/>
+      </w:r>
+      <w:r>
+        <w:tab/>
+      </w:r>
+    </w:p>
+    <w:p/>
+    <w:p>
+      <w:pPr>
+        <w:pStyle w:val="Ttulo1"/>
+      </w:pPr>
+      <w:r>
+        <w:lastRenderedPageBreak/>
+        <w:t>Aplicação do Fluxo de Autorização a Recursos Privados</w:t>
+      </w:r>
+    </w:p>
+    <w:p/>
+    <w:p>
+      <w:r>
+        <w:t xml:space="preserve">De forma a simplificar o funcionamento da tecnologia de autorização anteriormente falado, OAuth 2.0, decidimos </w:t>
+      </w:r>
+      <w:r>
+        <w:t>conceber</w:t>
+      </w:r>
+      <w:r>
+        <w:t xml:space="preserve"> um diagrama de sequência mais próximo do objetivo principal deste capítulo</w:t>
+      </w:r>
+      <w:r>
+        <w:t>. Os participantes do diagrama proposto são o SINCRO Mobile (Client), Simulador de Matrículas (</w:t>
+      </w:r>
+      <w:r>
+        <w:t>Resource Owner/</w:t>
+      </w:r>
+      <w:r>
+        <w:t>Server) e a Entidade de Autenticação (Authorization Server).</w:t>
+      </w:r>
+    </w:p>
+    <w:p>
+      <w:r>
+        <w:rPr>
+          <w:noProof/>
+        </w:rPr>
+        <w:drawing>
+          <wp:anchor distT="0" distB="0" distL="114300" distR="114300" simplePos="0" relativeHeight="251663360" behindDoc="0" locked="0" layoutInCell="1" allowOverlap="1" wp14:anchorId="4D90959E" wp14:editId="3EC8BBF2">
+            <wp:simplePos x="0" y="0"/>
+            <wp:positionH relativeFrom="margin">
+              <wp:posOffset>-724535</wp:posOffset>
+            </wp:positionH>
+            <wp:positionV relativeFrom="paragraph">
+              <wp:posOffset>347980</wp:posOffset>
+            </wp:positionV>
+            <wp:extent cx="6839585" cy="3279775"/>
+            <wp:effectExtent l="0" t="0" r="5715" b="0"/>
+            <wp:wrapTopAndBottom/>
+            <wp:docPr id="4" name="Imagem 4"/>
+            <wp:cNvGraphicFramePr>
+              <a:graphicFrameLocks xmlns:a="http://schemas.openxmlformats.org/drawingml/2006/main" noChangeAspect="1"/>
+            </wp:cNvGraphicFramePr>
+            <a:graphic xmlns:a="http://schemas.openxmlformats.org/drawingml/2006/main">
+              <a:graphicData uri="http://schemas.openxmlformats.org/drawingml/2006/picture">
+                <pic:pic xmlns:pic="http://schemas.openxmlformats.org/drawingml/2006/picture">
+                  <pic:nvPicPr>
+                    <pic:cNvPr id="2" name="Plate Simulator.png"/>
+                    <pic:cNvPicPr/>
+                  </pic:nvPicPr>
+                  <pic:blipFill>
+                    <a:blip r:embed="rId7">
+                      <a:extLst>
+                        <a:ext uri="{28A0092B-C50C-407E-A947-70E740481C1C}">
+                          <a14:useLocalDpi xmlns:a14="http://schemas.microsoft.com/office/drawing/2010/main" val="0"/>
+                        </a:ext>
+                      </a:extLst>
+                    </a:blip>
+                    <a:stretch>
+                      <a:fillRect/>
+                    </a:stretch>
+                  </pic:blipFill>
+                  <pic:spPr>
+                    <a:xfrm>
+                      <a:off x="0" y="0"/>
+                      <a:ext cx="6839585" cy="3279775"/>
+                    </a:xfrm>
+                    <a:prstGeom prst="rect">
+                      <a:avLst/>
+                    </a:prstGeom>
+                  </pic:spPr>
+                </pic:pic>
+              </a:graphicData>
+            </a:graphic>
+            <wp14:sizeRelH relativeFrom="page">
+              <wp14:pctWidth>0</wp14:pctWidth>
+            </wp14:sizeRelH>
+            <wp14:sizeRelV relativeFrom="page">
+              <wp14:pctHeight>0</wp14:pctHeight>
+            </wp14:sizeRelV>
+          </wp:anchor>
+        </w:drawing>
+      </w:r>
+    </w:p>
+    <w:p/>
+    <w:p/>
+    <w:p>
+      <w:pPr>
+        <w:jc w:val="both"/>
+      </w:pPr>
+      <w:r>
+        <w:t>Fluxo de Comunicação entre Participantes:</w:t>
+      </w:r>
+    </w:p>
+    <w:p>
+      <w:pPr>
+        <w:jc w:val="both"/>
+      </w:pPr>
+    </w:p>
+    <w:p>
+      <w:pPr>
+        <w:pStyle w:val="PargrafodaLista"/>
+        <w:numPr>
+          <w:ilvl w:val="0"/>
+          <w:numId w:val="1"/>
+        </w:numPr>
+        <w:jc w:val="both"/>
+      </w:pPr>
+      <w:r>
+        <w:t>É enviado o NIF para o Simulador de Matrículas de forma a este saber quais as informações de matrículas que deve entregar como resposta do pedido.</w:t>
+      </w:r>
+    </w:p>
+    <w:p>
+      <w:pPr>
+        <w:pStyle w:val="PargrafodaLista"/>
+        <w:jc w:val="both"/>
+      </w:pPr>
+    </w:p>
+    <w:p>
+      <w:pPr>
+        <w:pStyle w:val="PargrafodaLista"/>
+        <w:numPr>
+          <w:ilvl w:val="0"/>
+          <w:numId w:val="1"/>
+        </w:numPr>
+        <w:jc w:val="both"/>
+      </w:pPr>
+      <w:r>
+        <w:t>Uma vez não autorizado,</w:t>
+      </w:r>
+      <w:r>
+        <w:t xml:space="preserve"> SINCRO Mobile é redirecionado para a Entidade de Autenticação. Nesta resposta é enviado juntamente um </w:t>
+      </w:r>
+      <w:r>
+        <w:t>Grant</w:t>
+      </w:r>
+      <w:r>
+        <w:t xml:space="preserve"> de Autorização</w:t>
+      </w:r>
+      <w:r>
+        <w:t>.</w:t>
+      </w:r>
+    </w:p>
+    <w:p>
+      <w:pPr>
+        <w:jc w:val="both"/>
+      </w:pPr>
+    </w:p>
+    <w:p>
+      <w:pPr>
+        <w:pStyle w:val="PargrafodaLista"/>
+        <w:numPr>
+          <w:ilvl w:val="0"/>
+          <w:numId w:val="1"/>
+        </w:numPr>
+        <w:jc w:val="both"/>
+      </w:pPr>
+      <w:r>
+        <w:t xml:space="preserve">Acede ao URI da Entidade de Autenticação onde </w:t>
+      </w:r>
+      <w:r>
+        <w:t xml:space="preserve">entrega o </w:t>
+      </w:r>
+      <w:r>
+        <w:t>Grant de Autorização</w:t>
+      </w:r>
+      <w:r>
+        <w:t>.</w:t>
+      </w:r>
+      <w:r>
+        <w:t xml:space="preserve"> </w:t>
+      </w:r>
+      <w:r>
+        <w:t xml:space="preserve">Com base </w:t>
+      </w:r>
+      <w:r>
+        <w:t xml:space="preserve">no </w:t>
+      </w:r>
+      <w:r>
+        <w:t>Grant de Autorização</w:t>
+      </w:r>
+      <w:r>
+        <w:t xml:space="preserve"> </w:t>
+      </w:r>
+      <w:r>
+        <w:t>a Entidade de Autenticação saberá a qual entidade o SINCRO Mobile pretende ter autorização de dados, neste caso trata-se do Simulador de Matrículas.</w:t>
+      </w:r>
+    </w:p>
+    <w:p>
+      <w:pPr>
+        <w:pStyle w:val="PargrafodaLista"/>
+      </w:pPr>
+    </w:p>
+    <w:p>
+      <w:pPr>
+        <w:pStyle w:val="PargrafodaLista"/>
+        <w:jc w:val="both"/>
+      </w:pPr>
+    </w:p>
+    <w:p>
+      <w:pPr>
+        <w:pStyle w:val="PargrafodaLista"/>
+        <w:numPr>
+          <w:ilvl w:val="0"/>
+          <w:numId w:val="1"/>
+        </w:numPr>
+        <w:jc w:val="both"/>
+      </w:pPr>
+      <w:r>
+        <w:t xml:space="preserve">É </w:t>
       </w:r>
       <w:bookmarkStart w:id="0" w:name="_GoBack"/>
       <w:bookmarkEnd w:id="0"/>
       <w:r>
-        <w:t xml:space="preserve"> </w:t>
-      </w:r>
-    </w:p>
-    <w:p>
-      <w:r>
-        <w:t xml:space="preserve">O Simulador de Matrículas deverá utilizar uma entidade externa para registo de </w:t>
-      </w:r>
-      <w:r>
-        <w:t xml:space="preserve">novas entidades </w:t>
-      </w:r>
-      <w:r>
-        <w:t>que pretendam e sejam autorizados</w:t>
-      </w:r>
-      <w:r>
-        <w:t xml:space="preserve"> pelo simulador</w:t>
-      </w:r>
-      <w:r>
-        <w:t xml:space="preserve"> a tal informação. Através desta </w:t>
-      </w:r>
-      <w:r>
-        <w:t xml:space="preserve">arquitetura </w:t>
-      </w:r>
-      <w:r>
-        <w:t>deverá ser possível a autenticaç</w:t>
-      </w:r>
-      <w:r>
-        <w:t xml:space="preserve">ão dos sistemas </w:t>
-      </w:r>
-      <w:r>
-        <w:t xml:space="preserve">previamente registados de forma a lhes ser garantido o acesso à </w:t>
-      </w:r>
-      <w:r>
-        <w:t xml:space="preserve">informação reservada. </w:t>
-      </w:r>
-      <w:r>
-        <w:t xml:space="preserve">Por sua vez, </w:t>
-      </w:r>
-      <w:r>
-        <w:t xml:space="preserve">favorecendo a segurança do Simulador de Matrículas para acessos </w:t>
-      </w:r>
-      <w:r>
-        <w:t xml:space="preserve">indesejados de entidades maliciosas. </w:t>
-      </w:r>
-    </w:p>
-    <w:p/>
-    <w:p/>
-    <w:p>
-      <w:r>
-        <w:t xml:space="preserve"> </w:t>
-      </w:r>
-    </w:p>
-    <w:p/>
-    <w:p>
-      <w:r>
-        <w:t xml:space="preserve"> </w:t>
-      </w:r>
+        <w:t>devolvido</w:t>
+      </w:r>
+      <w:r>
+        <w:t xml:space="preserve"> ao SINCRO Mobile um formulário de autenticação</w:t>
+      </w:r>
+      <w:r>
+        <w:t xml:space="preserve">. </w:t>
+      </w:r>
+    </w:p>
+    <w:p>
+      <w:pPr>
+        <w:pStyle w:val="PargrafodaLista"/>
+        <w:jc w:val="both"/>
+      </w:pPr>
+    </w:p>
+    <w:p>
+      <w:pPr>
+        <w:pStyle w:val="PargrafodaLista"/>
+        <w:numPr>
+          <w:ilvl w:val="0"/>
+          <w:numId w:val="1"/>
+        </w:numPr>
+        <w:jc w:val="both"/>
+      </w:pPr>
+      <w:r>
+        <w:t>É submetido o formulário de autenticação com os dados de autenticação do SINCRO Mobile.</w:t>
+      </w:r>
+    </w:p>
+    <w:p>
+      <w:pPr>
+        <w:pStyle w:val="PargrafodaLista"/>
+      </w:pPr>
+    </w:p>
+    <w:p>
+      <w:pPr>
+        <w:pStyle w:val="PargrafodaLista"/>
+        <w:numPr>
+          <w:ilvl w:val="0"/>
+          <w:numId w:val="1"/>
+        </w:numPr>
+        <w:jc w:val="both"/>
+      </w:pPr>
+      <w:r>
+        <w:t>É entregue ao SINCRO Mobile um Token de Acesso para os recursos privados.</w:t>
+      </w:r>
+    </w:p>
+    <w:p>
+      <w:pPr>
+        <w:pStyle w:val="PargrafodaLista"/>
+      </w:pPr>
+    </w:p>
+    <w:p>
+      <w:pPr>
+        <w:pStyle w:val="PargrafodaLista"/>
+        <w:numPr>
+          <w:ilvl w:val="0"/>
+          <w:numId w:val="1"/>
+        </w:numPr>
+        <w:jc w:val="both"/>
+      </w:pPr>
+      <w:r>
+        <w:t>O</w:t>
+      </w:r>
+      <w:r>
+        <w:t xml:space="preserve"> Token </w:t>
+      </w:r>
+      <w:r>
+        <w:t xml:space="preserve">anteriormente recebido no passo (6) é reenviado </w:t>
+      </w:r>
+      <w:r>
+        <w:t>ao Simulador de Matrículas que irá verificar a validade e autenticidade do mesmo.</w:t>
+      </w:r>
+    </w:p>
+    <w:p>
+      <w:pPr>
+        <w:pStyle w:val="PargrafodaLista"/>
+      </w:pPr>
+    </w:p>
+    <w:p>
+      <w:pPr>
+        <w:pStyle w:val="PargrafodaLista"/>
+        <w:numPr>
+          <w:ilvl w:val="0"/>
+          <w:numId w:val="1"/>
+        </w:numPr>
+        <w:jc w:val="both"/>
+      </w:pPr>
+      <w:r>
+        <w:t>Finalmente é entregue em caso de sucesso do passo (7)</w:t>
+      </w:r>
+      <w:r>
+        <w:t xml:space="preserve"> a informação das matrículas do NIF </w:t>
+      </w:r>
+      <w:r>
+        <w:t>enviado</w:t>
+      </w:r>
+      <w:r>
+        <w:t xml:space="preserve"> no passo (1).</w:t>
+      </w:r>
+    </w:p>
+    <w:p>
+      <w:pPr>
+        <w:jc w:val="both"/>
+      </w:pPr>
+    </w:p>
+    <w:p>
+      <w:pPr>
+        <w:jc w:val="both"/>
+      </w:pPr>
     </w:p>
     <w:sectPr>
       <w:pgSz w:w="11900" w:h="16840"/>
@@ -264,6 +698,100 @@
     </w:sectPr>
   </w:body>
 </w:document>
+</file>
+
+<file path=word/numbering.xml><?xml version="1.0" encoding="utf-8"?>
+<w:numbering xmlns:wpc="http://schemas.microsoft.com/office/word/2010/wordprocessingCanvas" xmlns:cx="http://schemas.microsoft.com/office/drawing/2014/chartex" xmlns:cx1="http://schemas.microsoft.com/office/drawing/2015/9/8/chartex" xmlns:cx2="http://schemas.microsoft.com/office/drawing/2015/10/21/chartex" xmlns:cx3="http://schemas.microsoft.com/office/drawing/2016/5/9/chartex" xmlns:cx4="http://schemas.microsoft.com/office/drawing/2016/5/10/chartex" xmlns:cx5="http://schemas.microsoft.com/office/drawing/2016/5/11/chartex" xmlns:cx6="http://schemas.microsoft.com/office/drawing/2016/5/12/chartex" xmlns:cx7="http://schemas.microsoft.com/office/drawing/2016/5/13/chartex" xmlns:cx8="http://schemas.microsoft.com/office/drawing/2016/5/14/chartex" xmlns:mc="http://schemas.openxmlformats.org/markup-compatibility/2006" xmlns:aink="http://schemas.microsoft.com/office/drawing/2016/ink" xmlns:am3d="http://schemas.microsoft.com/office/drawing/2017/model3d" xmlns:o="urn:schemas-microsoft-com:office:office" xmlns:r="http://schemas.openxmlformats.org/officeDocument/2006/relationships" xmlns:m="http://schemas.openxmlformats.org/officeDocument/2006/math" xmlns:v="urn:schemas-microsoft-com:vml" xmlns:wp14="http://schemas.microsoft.com/office/word/2010/wordprocessingDrawing" xmlns:wp="http://schemas.openxmlformats.org/drawingml/2006/wordprocessingDrawing" xmlns:w10="urn:schemas-microsoft-com:office:word" xmlns:w="http://schemas.openxmlformats.org/wordprocessingml/2006/main" xmlns:w14="http://schemas.microsoft.com/office/word/2010/wordml" xmlns:w15="http://schemas.microsoft.com/office/word/2012/wordml" xmlns:w16cid="http://schemas.microsoft.com/office/word/2016/wordml/cid" xmlns:w16se="http://schemas.microsoft.com/office/word/2015/wordml/symex" xmlns:wpg="http://schemas.microsoft.com/office/word/2010/wordprocessingGroup" xmlns:wpi="http://schemas.microsoft.com/office/word/2010/wordprocessingInk" xmlns:wne="http://schemas.microsoft.com/office/word/2006/wordml" xmlns:wps="http://schemas.microsoft.com/office/word/2010/wordprocessingShape" mc:Ignorable="w14 w15 w16se w16cid wp14">
+  <w:abstractNum w:abstractNumId="0" w15:restartNumberingAfterBreak="0">
+    <w:nsid w:val="60696785"/>
+    <w:multiLevelType w:val="hybridMultilevel"/>
+    <w:tmpl w:val="4AAC217C"/>
+    <w:lvl w:ilvl="0" w:tplc="0816000F">
+      <w:start w:val="1"/>
+      <w:numFmt w:val="decimal"/>
+      <w:lvlText w:val="%1."/>
+      <w:lvlJc w:val="left"/>
+      <w:pPr>
+        <w:ind w:left="720" w:hanging="360"/>
+      </w:pPr>
+    </w:lvl>
+    <w:lvl w:ilvl="1" w:tplc="08160019" w:tentative="1">
+      <w:start w:val="1"/>
+      <w:numFmt w:val="lowerLetter"/>
+      <w:lvlText w:val="%2."/>
+      <w:lvlJc w:val="left"/>
+      <w:pPr>
+        <w:ind w:left="1440" w:hanging="360"/>
+      </w:pPr>
+    </w:lvl>
+    <w:lvl w:ilvl="2" w:tplc="0816001B" w:tentative="1">
+      <w:start w:val="1"/>
+      <w:numFmt w:val="lowerRoman"/>
+      <w:lvlText w:val="%3."/>
+      <w:lvlJc w:val="right"/>
+      <w:pPr>
+        <w:ind w:left="2160" w:hanging="180"/>
+      </w:pPr>
+    </w:lvl>
+    <w:lvl w:ilvl="3" w:tplc="0816000F" w:tentative="1">
+      <w:start w:val="1"/>
+      <w:numFmt w:val="decimal"/>
+      <w:lvlText w:val="%4."/>
+      <w:lvlJc w:val="left"/>
+      <w:pPr>
+        <w:ind w:left="2880" w:hanging="360"/>
+      </w:pPr>
+    </w:lvl>
+    <w:lvl w:ilvl="4" w:tplc="08160019" w:tentative="1">
+      <w:start w:val="1"/>
+      <w:numFmt w:val="lowerLetter"/>
+      <w:lvlText w:val="%5."/>
+      <w:lvlJc w:val="left"/>
+      <w:pPr>
+        <w:ind w:left="3600" w:hanging="360"/>
+      </w:pPr>
+    </w:lvl>
+    <w:lvl w:ilvl="5" w:tplc="0816001B" w:tentative="1">
+      <w:start w:val="1"/>
+      <w:numFmt w:val="lowerRoman"/>
+      <w:lvlText w:val="%6."/>
+      <w:lvlJc w:val="right"/>
+      <w:pPr>
+        <w:ind w:left="4320" w:hanging="180"/>
+      </w:pPr>
+    </w:lvl>
+    <w:lvl w:ilvl="6" w:tplc="0816000F" w:tentative="1">
+      <w:start w:val="1"/>
+      <w:numFmt w:val="decimal"/>
+      <w:lvlText w:val="%7."/>
+      <w:lvlJc w:val="left"/>
+      <w:pPr>
+        <w:ind w:left="5040" w:hanging="360"/>
+      </w:pPr>
+    </w:lvl>
+    <w:lvl w:ilvl="7" w:tplc="08160019" w:tentative="1">
+      <w:start w:val="1"/>
+      <w:numFmt w:val="lowerLetter"/>
+      <w:lvlText w:val="%8."/>
+      <w:lvlJc w:val="left"/>
+      <w:pPr>
+        <w:ind w:left="5760" w:hanging="360"/>
+      </w:pPr>
+    </w:lvl>
+    <w:lvl w:ilvl="8" w:tplc="0816001B" w:tentative="1">
+      <w:start w:val="1"/>
+      <w:numFmt w:val="lowerRoman"/>
+      <w:lvlText w:val="%9."/>
+      <w:lvlJc w:val="right"/>
+      <w:pPr>
+        <w:ind w:left="6480" w:hanging="180"/>
+      </w:pPr>
+    </w:lvl>
+  </w:abstractNum>
+  <w:num w:numId="1">
+    <w:abstractNumId w:val="0"/>
+  </w:num>
+</w:numbering>
 </file>
 
 <file path=word/styles.xml><?xml version="1.0" encoding="utf-8"?>
@@ -754,6 +1282,17 @@
       <w:szCs w:val="32"/>
     </w:rPr>
   </w:style>
+  <w:style w:type="paragraph" w:styleId="PargrafodaLista">
+    <w:name w:val="List Paragraph"/>
+    <w:basedOn w:val="Normal"/>
+    <w:uiPriority w:val="34"/>
+    <w:qFormat/>
+    <w:rsid w:val="007636CC"/>
+    <w:pPr>
+      <w:ind w:left="720"/>
+      <w:contextualSpacing/>
+    </w:pPr>
+  </w:style>
 </w:styles>
 </file>
 

</xml_diff>